<commit_message>
feat: Added Challenges to HW1 Implementation
</commit_message>
<xml_diff>
--- a/HW1/CSC 258 - HM1 Implementation.docx
+++ b/HW1/CSC 258 - HM1 Implementation.docx
@@ -62,21 +62,12 @@
       <w:r>
         <w:t xml:space="preserve"> achieves RAII by overloading the </w:t>
       </w:r>
-      <w:proofErr w:type="gramStart"/>
-      <w:r>
-        <w:rPr>
-          <w:b/>
-          <w:bCs/>
-        </w:rPr>
-        <w:t>run(</w:t>
-      </w:r>
-      <w:proofErr w:type="gramEnd"/>
-      <w:r>
-        <w:rPr>
-          <w:b/>
-          <w:bCs/>
-        </w:rPr>
-        <w:t>)</w:t>
+      <w:r>
+        <w:rPr>
+          <w:b/>
+          <w:bCs/>
+        </w:rPr>
+        <w:t>run()</w:t>
       </w:r>
       <w:r>
         <w:t xml:space="preserve"> with proper releasing of resources back to the host machine.</w:t>
@@ -102,7 +93,6 @@
         <w:t xml:space="preserve">void </w:t>
       </w:r>
       <w:proofErr w:type="spellStart"/>
-      <w:proofErr w:type="gramStart"/>
       <w:r>
         <w:rPr>
           <w:b/>
@@ -119,7 +109,6 @@
         <w:t>(</w:t>
       </w:r>
       <w:proofErr w:type="spellStart"/>
-      <w:proofErr w:type="gramEnd"/>
       <w:r>
         <w:rPr>
           <w:b/>
@@ -187,7 +176,6 @@
         <w:t xml:space="preserve">Test 1: </w:t>
       </w:r>
       <w:proofErr w:type="spellStart"/>
-      <w:proofErr w:type="gramStart"/>
       <w:r>
         <w:rPr>
           <w:b/>
@@ -201,15 +189,7 @@
           <w:b/>
           <w:bCs/>
         </w:rPr>
-        <w:t>(</w:t>
-      </w:r>
-      <w:proofErr w:type="gramEnd"/>
-      <w:r>
-        <w:rPr>
-          <w:b/>
-          <w:bCs/>
-        </w:rPr>
-        <w:t>)</w:t>
+        <w:t>()</w:t>
       </w:r>
       <w:r>
         <w:br/>
@@ -229,7 +209,6 @@
         <w:t xml:space="preserve">Test 2: </w:t>
       </w:r>
       <w:proofErr w:type="spellStart"/>
-      <w:proofErr w:type="gramStart"/>
       <w:r>
         <w:rPr>
           <w:b/>
@@ -243,15 +222,7 @@
           <w:b/>
           <w:bCs/>
         </w:rPr>
-        <w:t>(</w:t>
-      </w:r>
-      <w:proofErr w:type="gramEnd"/>
-      <w:r>
-        <w:rPr>
-          <w:b/>
-          <w:bCs/>
-        </w:rPr>
-        <w:t>)</w:t>
+        <w:t>()</w:t>
       </w:r>
       <w:r>
         <w:rPr>
@@ -383,7 +354,6 @@
         <w:t xml:space="preserve">Test 6: </w:t>
       </w:r>
       <w:proofErr w:type="spellStart"/>
-      <w:proofErr w:type="gramStart"/>
       <w:r>
         <w:rPr>
           <w:b/>
@@ -397,15 +367,7 @@
           <w:b/>
           <w:bCs/>
         </w:rPr>
-        <w:t>(</w:t>
-      </w:r>
-      <w:proofErr w:type="gramEnd"/>
-      <w:r>
-        <w:rPr>
-          <w:b/>
-          <w:bCs/>
-        </w:rPr>
-        <w:t>)</w:t>
+        <w:t>()</w:t>
       </w:r>
       <w:r>
         <w:rPr>
@@ -424,7 +386,7 @@
           <w:noProof/>
         </w:rPr>
         <w:drawing>
-          <wp:inline distT="0" distB="0" distL="0" distR="0" wp14:anchorId="65D81211" wp14:editId="1D8CC7DE">
+          <wp:inline distT="0" distB="0" distL="0" distR="0" wp14:anchorId="65D81211" wp14:editId="70898A25">
             <wp:extent cx="5943600" cy="4531995"/>
             <wp:effectExtent l="0" t="0" r="0" b="1905"/>
             <wp:docPr id="876586503" name="Picture 1" descr="A screenshot of a computer program&#10;&#10;AI-generated content may be incorrect."/>
@@ -464,6 +426,46 @@
             </a:graphic>
           </wp:inline>
         </w:drawing>
+      </w:r>
+    </w:p>
+    <w:p/>
+    <w:p>
+      <w:pPr>
+        <w:pStyle w:val="Heading2"/>
+      </w:pPr>
+      <w:r>
+        <w:t>Observations</w:t>
+      </w:r>
+    </w:p>
+    <w:p>
+      <w:r>
+        <w:t xml:space="preserve">I observed that manually working with sockets and IP addresses were cumbersome. I’d expect the server socket and IP address to be automatically assigned and return the necessary information via an interface. The client will receive this through a domain name service. </w:t>
+      </w:r>
+    </w:p>
+    <w:p>
+      <w:pPr>
+        <w:pStyle w:val="Heading2"/>
+      </w:pPr>
+      <w:r>
+        <w:lastRenderedPageBreak/>
+        <w:t>Challenges</w:t>
+      </w:r>
+    </w:p>
+    <w:p>
+      <w:r>
+        <w:t>T</w:t>
+      </w:r>
+      <w:r>
+        <w:t xml:space="preserve">he main challenge </w:t>
+      </w:r>
+      <w:r>
+        <w:t>was</w:t>
+      </w:r>
+      <w:r>
+        <w:t xml:space="preserve"> to create the test that encapsulates all the common errors. I had to refresh my knowledge with testing frameworks </w:t>
+      </w:r>
+      <w:r>
+        <w:t xml:space="preserve">such as Mockito and Junit. Mockito was better in testing these errors. I like how I can mock an error on a specific function. </w:t>
       </w:r>
     </w:p>
     <w:sectPr>
@@ -569,7 +571,7 @@
       <w:rPr>
         <w:noProof/>
       </w:rPr>
-      <w:t>1 February 2026</w:t>
+      <w:t>5 February 2026</w:t>
     </w:r>
     <w:r>
       <w:fldChar w:fldCharType="end"/>

</xml_diff>